<commit_message>
Finished the summary report
</commit_message>
<xml_diff>
--- a/doc/08-14-2014 Summary.docx
+++ b/doc/08-14-2014 Summary.docx
@@ -1064,7 +1064,6 @@
                 <w:lang w:eastAsia="zh-CN"/>
               </w:rPr>
             </w:pPr>
-            <w:proofErr w:type="spellStart"/>
             <w:r>
               <w:rPr>
                 <w:rFonts w:ascii="Calibri" w:eastAsia="Times New Roman" w:hAnsi="Calibri" w:cs="Times New Roman"/>
@@ -1073,7 +1072,6 @@
               </w:rPr>
               <w:t>TopicS-nostemming</w:t>
             </w:r>
-            <w:proofErr w:type="spellEnd"/>
           </w:p>
         </w:tc>
         <w:tc>
@@ -1410,23 +1408,13 @@
                 <w:lang w:eastAsia="zh-CN"/>
               </w:rPr>
             </w:pPr>
-            <w:proofErr w:type="spellStart"/>
-            <w:r>
-              <w:rPr>
-                <w:rFonts w:ascii="Calibri" w:eastAsia="Times New Roman" w:hAnsi="Calibri" w:cs="Times New Roman"/>
-                <w:color w:val="000000"/>
-                <w:lang w:eastAsia="zh-CN"/>
-              </w:rPr>
-              <w:t>TopicS</w:t>
-            </w:r>
-            <w:proofErr w:type="spellEnd"/>
-            <w:r>
-              <w:rPr>
-                <w:rFonts w:ascii="Calibri" w:eastAsia="Times New Roman" w:hAnsi="Calibri" w:cs="Times New Roman"/>
-                <w:color w:val="000000"/>
-                <w:lang w:eastAsia="zh-CN"/>
-              </w:rPr>
-              <w:t>-stemming</w:t>
+            <w:r>
+              <w:rPr>
+                <w:rFonts w:ascii="Calibri" w:eastAsia="Times New Roman" w:hAnsi="Calibri" w:cs="Times New Roman"/>
+                <w:color w:val="000000"/>
+                <w:lang w:eastAsia="zh-CN"/>
+              </w:rPr>
+              <w:t>TopicS-stemming</w:t>
             </w:r>
           </w:p>
         </w:tc>
@@ -3137,11 +3125,9 @@
       <w:r>
         <w:t>Like (</w:t>
       </w:r>
-      <w:proofErr w:type="spellStart"/>
       <w:r>
         <w:t>Yatani</w:t>
       </w:r>
-      <w:proofErr w:type="spellEnd"/>
       <w:r>
         <w:t xml:space="preserve"> et al, 2011) [2], the TF-IDF weighting doesn’t get better result than TF. Probably because the common words are also useful, such as activity, group, class, etc.</w:t>
       </w:r>
@@ -3181,16 +3167,12 @@
       <w:r>
         <w:t xml:space="preserve">Now, I have successfully make the toolkit to work and to compute Similarity between two phrases, such as </w:t>
       </w:r>
-      <w:proofErr w:type="spellStart"/>
-      <w:proofErr w:type="gramStart"/>
       <w:r>
         <w:t>greedyComparerWNLin</w:t>
       </w:r>
-      <w:proofErr w:type="spellEnd"/>
       <w:r>
         <w:t>(</w:t>
       </w:r>
-      <w:proofErr w:type="gramEnd"/>
       <w:r>
         <w:t>various materials</w:t>
       </w:r>
@@ -3204,15 +3186,7 @@
         <w:t xml:space="preserve">) = 0.5, which uses </w:t>
       </w:r>
       <w:r>
-        <w:t xml:space="preserve">use </w:t>
-      </w:r>
-      <w:proofErr w:type="spellStart"/>
-      <w:r>
-        <w:t>wordnet</w:t>
-      </w:r>
-      <w:proofErr w:type="spellEnd"/>
-      <w:r>
-        <w:t xml:space="preserve"> LIN method for Word 2 Word similarity</w:t>
+        <w:t>use wordnet LIN method for Word 2 Word similarity</w:t>
       </w:r>
       <w:r>
         <w:t>.</w:t>
@@ -3227,18 +3201,25 @@
       <w:pPr>
         <w:pStyle w:val="Heading3"/>
       </w:pPr>
-      <w:proofErr w:type="spellStart"/>
       <w:r>
         <w:lastRenderedPageBreak/>
-        <w:t>Resutls</w:t>
-      </w:r>
-      <w:proofErr w:type="spellEnd"/>
-      <w:r>
-        <w:t>:</w:t>
+        <w:t>Resu</w:t>
+      </w:r>
+      <w:r>
+        <w:t>lt</w:t>
+      </w:r>
+      <w:bookmarkStart w:id="0" w:name="_GoBack"/>
+      <w:bookmarkEnd w:id="0"/>
+      <w:r>
+        <w:t>s:</w:t>
       </w:r>
     </w:p>
     <w:p>
       <w:r>
+        <w:rPr>
+          <w:noProof/>
+          <w:lang w:eastAsia="zh-CN"/>
+        </w:rPr>
         <w:drawing>
           <wp:inline distT="0" distB="0" distL="0" distR="0">
             <wp:extent cx="5943600" cy="1566268"/>
@@ -3306,15 +3287,7 @@
         </w:numPr>
       </w:pPr>
       <w:r>
-        <w:t xml:space="preserve">The </w:t>
-      </w:r>
-      <w:proofErr w:type="spellStart"/>
-      <w:r>
-        <w:t>WordNet_Lin</w:t>
-      </w:r>
-      <w:proofErr w:type="spellEnd"/>
-      <w:r>
-        <w:t xml:space="preserve"> similarity method is better than the hard frequency (both R1 and R2)</w:t>
+        <w:t>The WordNet_Lin similarity method is better than the hard frequency (both R1 and R2)</w:t>
       </w:r>
     </w:p>
     <w:p>
@@ -3333,8 +3306,6 @@
       <w:pPr>
         <w:pStyle w:val="Heading2"/>
       </w:pPr>
-      <w:bookmarkStart w:id="0" w:name="_GoBack"/>
-      <w:bookmarkEnd w:id="0"/>
       <w:r>
         <w:t>TODO</w:t>
       </w:r>
@@ -3372,7 +3343,6 @@
         </w:rPr>
         <w:t xml:space="preserve">[1] </w:t>
       </w:r>
-      <w:proofErr w:type="spellStart"/>
       <w:r>
         <w:rPr>
           <w:rFonts w:ascii="Arial" w:hAnsi="Arial" w:cs="Arial"/>
@@ -3381,18 +3351,7 @@
           <w:szCs w:val="20"/>
           <w:shd w:val="clear" w:color="auto" w:fill="FFFFFF"/>
         </w:rPr>
-        <w:t>Yatani</w:t>
-      </w:r>
-      <w:proofErr w:type="spellEnd"/>
-      <w:r>
-        <w:rPr>
-          <w:rFonts w:ascii="Arial" w:hAnsi="Arial" w:cs="Arial"/>
-          <w:color w:val="222222"/>
-          <w:sz w:val="20"/>
-          <w:szCs w:val="20"/>
-          <w:shd w:val="clear" w:color="auto" w:fill="FFFFFF"/>
-        </w:rPr>
-        <w:t>, Koji, et al. "Review spotlight: a user interface for summarizing user-generated reviews using adjective-noun word pairs."</w:t>
+        <w:t>Yatani, Koji, et al. "Review spotlight: a user interface for summarizing user-generated reviews using adjective-noun word pairs."</w:t>
       </w:r>
       <w:r>
         <w:rPr>
@@ -3468,29 +3427,7 @@
           <w:szCs w:val="20"/>
           <w:shd w:val="clear" w:color="auto" w:fill="FFFFFF"/>
         </w:rPr>
-        <w:t xml:space="preserve">[2] </w:t>
-      </w:r>
-      <w:proofErr w:type="spellStart"/>
-      <w:r>
-        <w:rPr>
-          <w:rFonts w:ascii="Arial" w:hAnsi="Arial" w:cs="Arial"/>
-          <w:color w:val="222222"/>
-          <w:sz w:val="20"/>
-          <w:szCs w:val="20"/>
-          <w:shd w:val="clear" w:color="auto" w:fill="FFFFFF"/>
-        </w:rPr>
-        <w:t>Yatani</w:t>
-      </w:r>
-      <w:proofErr w:type="spellEnd"/>
-      <w:r>
-        <w:rPr>
-          <w:rFonts w:ascii="Arial" w:hAnsi="Arial" w:cs="Arial"/>
-          <w:color w:val="222222"/>
-          <w:sz w:val="20"/>
-          <w:szCs w:val="20"/>
-          <w:shd w:val="clear" w:color="auto" w:fill="FFFFFF"/>
-        </w:rPr>
-        <w:t>, Koji, et al. "Analysis of adjective-noun word pair extraction methods for online review summarization."</w:t>
+        <w:t>[2] Yatani, Koji, et al. "Analysis of adjective-noun word pair extraction methods for online review summarization."</w:t>
       </w:r>
       <w:r>
         <w:rPr>
@@ -7420,7 +7357,7 @@
 </file>
 
 <file path=customXml/itemProps1.xml><?xml version="1.0" encoding="utf-8"?>
-<ds:datastoreItem xmlns:ds="http://schemas.openxmlformats.org/officeDocument/2006/customXml" ds:itemID="{DBEC2274-B241-4BE7-B01C-67E1B4047465}">
+<ds:datastoreItem xmlns:ds="http://schemas.openxmlformats.org/officeDocument/2006/customXml" ds:itemID="{F6AE73A9-AA7D-4200-BED7-61ECCD19C4F8}">
   <ds:schemaRefs>
     <ds:schemaRef ds:uri="http://schemas.openxmlformats.org/officeDocument/2006/bibliography"/>
   </ds:schemaRefs>

</xml_diff>